<commit_message>
edit the cover letter
</commit_message>
<xml_diff>
--- a/Resume Addition/Cover Letter/Zimeng Ming(Cover Letter).docx
+++ b/Resume Addition/Cover Letter/Zimeng Ming(Cover Letter).docx
@@ -576,25 +576,76 @@
           <w:sz w:val="18"/>
           <w:szCs w:val="18"/>
         </w:rPr>
-        <w:t>eau, R, SAS and python modules (</w:t>
-      </w:r>
-      <w:r>
-        <w:rPr>
-          <w:rFonts w:ascii="Times New Roman" w:eastAsia="宋体" w:hAnsi="Times New Roman" w:cs="Times New Roman"/>
-          <w:kern w:val="0"/>
-          <w:sz w:val="18"/>
-          <w:szCs w:val="18"/>
-        </w:rPr>
-        <w:t>Pandas, Sklearn</w:t>
-      </w:r>
-      <w:r>
-        <w:rPr>
-          <w:rFonts w:ascii="Times New Roman" w:eastAsia="宋体" w:hAnsi="Times New Roman" w:cs="Times New Roman"/>
-          <w:kern w:val="0"/>
-          <w:sz w:val="18"/>
-          <w:szCs w:val="18"/>
-        </w:rPr>
-        <w:t>, ntlk, etc.)</w:t>
+        <w:t xml:space="preserve">eau, R, </w:t>
+      </w:r>
+      <w:proofErr w:type="gramStart"/>
+      <w:r>
+        <w:rPr>
+          <w:rFonts w:ascii="Times New Roman" w:eastAsia="宋体" w:hAnsi="Times New Roman" w:cs="Times New Roman"/>
+          <w:kern w:val="0"/>
+          <w:sz w:val="18"/>
+          <w:szCs w:val="18"/>
+        </w:rPr>
+        <w:t>SAS</w:t>
+      </w:r>
+      <w:proofErr w:type="gramEnd"/>
+      <w:r>
+        <w:rPr>
+          <w:rFonts w:ascii="Times New Roman" w:eastAsia="宋体" w:hAnsi="Times New Roman" w:cs="Times New Roman"/>
+          <w:kern w:val="0"/>
+          <w:sz w:val="18"/>
+          <w:szCs w:val="18"/>
+        </w:rPr>
+        <w:t xml:space="preserve"> and python modules (</w:t>
+      </w:r>
+      <w:r>
+        <w:rPr>
+          <w:rFonts w:ascii="Times New Roman" w:eastAsia="宋体" w:hAnsi="Times New Roman" w:cs="Times New Roman"/>
+          <w:kern w:val="0"/>
+          <w:sz w:val="18"/>
+          <w:szCs w:val="18"/>
+        </w:rPr>
+        <w:t xml:space="preserve">Pandas, </w:t>
+      </w:r>
+      <w:proofErr w:type="spellStart"/>
+      <w:r>
+        <w:rPr>
+          <w:rFonts w:ascii="Times New Roman" w:eastAsia="宋体" w:hAnsi="Times New Roman" w:cs="Times New Roman"/>
+          <w:kern w:val="0"/>
+          <w:sz w:val="18"/>
+          <w:szCs w:val="18"/>
+        </w:rPr>
+        <w:t>Sklearn</w:t>
+      </w:r>
+      <w:proofErr w:type="spellEnd"/>
+      <w:r>
+        <w:rPr>
+          <w:rFonts w:ascii="Times New Roman" w:eastAsia="宋体" w:hAnsi="Times New Roman" w:cs="Times New Roman"/>
+          <w:kern w:val="0"/>
+          <w:sz w:val="18"/>
+          <w:szCs w:val="18"/>
+        </w:rPr>
+        <w:t xml:space="preserve">, </w:t>
+      </w:r>
+      <w:proofErr w:type="spellStart"/>
+      <w:r>
+        <w:rPr>
+          <w:rFonts w:ascii="Times New Roman" w:eastAsia="宋体" w:hAnsi="Times New Roman" w:cs="Times New Roman"/>
+          <w:kern w:val="0"/>
+          <w:sz w:val="18"/>
+          <w:szCs w:val="18"/>
+        </w:rPr>
+        <w:t>ntlk</w:t>
+      </w:r>
+      <w:proofErr w:type="spellEnd"/>
+      <w:r>
+        <w:rPr>
+          <w:rFonts w:ascii="Times New Roman" w:eastAsia="宋体" w:hAnsi="Times New Roman" w:cs="Times New Roman"/>
+          <w:kern w:val="0"/>
+          <w:sz w:val="18"/>
+          <w:szCs w:val="18"/>
+        </w:rPr>
+        <w:t>, etc.)</w:t>
       </w:r>
       <w:r>
         <w:rPr>
@@ -630,7 +681,27 @@
           <w:sz w:val="18"/>
           <w:szCs w:val="18"/>
         </w:rPr>
-        <w:t xml:space="preserve"> IBM Data Science course in the Cousera and will finish it </w:t>
+        <w:t xml:space="preserve"> IBM Data Science course in the </w:t>
+      </w:r>
+      <w:proofErr w:type="spellStart"/>
+      <w:r>
+        <w:rPr>
+          <w:rFonts w:ascii="Times New Roman" w:eastAsia="宋体" w:hAnsi="Times New Roman" w:cs="Times New Roman"/>
+          <w:kern w:val="0"/>
+          <w:sz w:val="18"/>
+          <w:szCs w:val="18"/>
+        </w:rPr>
+        <w:t>Cousera</w:t>
+      </w:r>
+      <w:proofErr w:type="spellEnd"/>
+      <w:r>
+        <w:rPr>
+          <w:rFonts w:ascii="Times New Roman" w:eastAsia="宋体" w:hAnsi="Times New Roman" w:cs="Times New Roman"/>
+          <w:kern w:val="0"/>
+          <w:sz w:val="18"/>
+          <w:szCs w:val="18"/>
+        </w:rPr>
+        <w:t xml:space="preserve"> and will finish it </w:t>
       </w:r>
       <w:r>
         <w:rPr>
@@ -648,8 +719,68 @@
           <w:sz w:val="18"/>
           <w:szCs w:val="18"/>
         </w:rPr>
-        <w:t xml:space="preserve"> I am experienced in R</w:t>
-      </w:r>
+        <w:t xml:space="preserve"> </w:t>
+      </w:r>
+      <w:r>
+        <w:rPr>
+          <w:rFonts w:ascii="Times New Roman" w:eastAsia="宋体" w:hAnsi="Times New Roman" w:cs="Times New Roman"/>
+          <w:kern w:val="0"/>
+          <w:sz w:val="18"/>
+          <w:szCs w:val="18"/>
+        </w:rPr>
+        <w:t xml:space="preserve">I am familiar with Pandas, </w:t>
+      </w:r>
+      <w:proofErr w:type="spellStart"/>
+      <w:r>
+        <w:rPr>
+          <w:rFonts w:ascii="Times New Roman" w:eastAsia="宋体" w:hAnsi="Times New Roman" w:cs="Times New Roman"/>
+          <w:kern w:val="0"/>
+          <w:sz w:val="18"/>
+          <w:szCs w:val="18"/>
+        </w:rPr>
+        <w:t>Nltk</w:t>
+      </w:r>
+      <w:proofErr w:type="spellEnd"/>
+      <w:r>
+        <w:rPr>
+          <w:rFonts w:ascii="Times New Roman" w:eastAsia="宋体" w:hAnsi="Times New Roman" w:cs="Times New Roman"/>
+          <w:kern w:val="0"/>
+          <w:sz w:val="18"/>
+          <w:szCs w:val="18"/>
+        </w:rPr>
+        <w:t xml:space="preserve">, </w:t>
+      </w:r>
+      <w:proofErr w:type="spellStart"/>
+      <w:r>
+        <w:rPr>
+          <w:rFonts w:ascii="Times New Roman" w:eastAsia="宋体" w:hAnsi="Times New Roman" w:cs="Times New Roman"/>
+          <w:kern w:val="0"/>
+          <w:sz w:val="18"/>
+          <w:szCs w:val="18"/>
+        </w:rPr>
+        <w:t>skilearn</w:t>
+      </w:r>
+      <w:proofErr w:type="spellEnd"/>
+      <w:r>
+        <w:rPr>
+          <w:rFonts w:ascii="Times New Roman" w:eastAsia="宋体" w:hAnsi="Times New Roman" w:cs="Times New Roman"/>
+          <w:kern w:val="0"/>
+          <w:sz w:val="18"/>
+          <w:szCs w:val="18"/>
+        </w:rPr>
+        <w:t xml:space="preserve">, </w:t>
+      </w:r>
+      <w:proofErr w:type="spellStart"/>
+      <w:r>
+        <w:rPr>
+          <w:rFonts w:ascii="Times New Roman" w:eastAsia="宋体" w:hAnsi="Times New Roman" w:cs="Times New Roman"/>
+          <w:kern w:val="0"/>
+          <w:sz w:val="18"/>
+          <w:szCs w:val="18"/>
+        </w:rPr>
+        <w:t>numpy</w:t>
+      </w:r>
+      <w:proofErr w:type="spellEnd"/>
       <w:r>
         <w:rPr>
           <w:rFonts w:ascii="Times New Roman" w:eastAsia="宋体" w:hAnsi="Times New Roman" w:cs="Times New Roman"/>
@@ -659,50 +790,25 @@
         </w:rPr>
         <w:t xml:space="preserve"> and </w:t>
       </w:r>
-      <w:r>
-        <w:rPr>
-          <w:rFonts w:ascii="Times New Roman" w:eastAsia="宋体" w:hAnsi="Times New Roman" w:cs="Times New Roman"/>
-          <w:kern w:val="0"/>
-          <w:sz w:val="18"/>
-          <w:szCs w:val="18"/>
-        </w:rPr>
-        <w:t>Python</w:t>
-      </w:r>
-      <w:r>
-        <w:rPr>
-          <w:rFonts w:ascii="Times New Roman" w:eastAsia="宋体" w:hAnsi="Times New Roman" w:cs="Times New Roman"/>
-          <w:kern w:val="0"/>
-          <w:sz w:val="18"/>
-          <w:szCs w:val="18"/>
-        </w:rPr>
-        <w:t xml:space="preserve">, </w:t>
-      </w:r>
-      <w:r>
-        <w:rPr>
-          <w:rFonts w:ascii="Times New Roman" w:eastAsia="宋体" w:hAnsi="Times New Roman" w:cs="Times New Roman"/>
-          <w:kern w:val="0"/>
-          <w:sz w:val="18"/>
-          <w:szCs w:val="18"/>
-        </w:rPr>
-        <w:t>SQL, Matlab</w:t>
-      </w:r>
-      <w:r>
-        <w:rPr>
-          <w:rFonts w:ascii="Times New Roman" w:eastAsia="宋体" w:hAnsi="Times New Roman" w:cs="Times New Roman"/>
-          <w:kern w:val="0"/>
-          <w:sz w:val="18"/>
-          <w:szCs w:val="18"/>
-        </w:rPr>
-        <w:t xml:space="preserve"> and</w:t>
-      </w:r>
-      <w:r>
-        <w:rPr>
-          <w:rFonts w:ascii="Times New Roman" w:eastAsia="宋体" w:hAnsi="Times New Roman" w:cs="Times New Roman"/>
-          <w:kern w:val="0"/>
-          <w:sz w:val="18"/>
-          <w:szCs w:val="18"/>
-        </w:rPr>
-        <w:t xml:space="preserve"> Java languages</w:t>
+      <w:proofErr w:type="spellStart"/>
+      <w:r>
+        <w:rPr>
+          <w:rFonts w:ascii="Times New Roman" w:eastAsia="宋体" w:hAnsi="Times New Roman" w:cs="Times New Roman"/>
+          <w:kern w:val="0"/>
+          <w:sz w:val="18"/>
+          <w:szCs w:val="18"/>
+        </w:rPr>
+        <w:t>scipy</w:t>
+      </w:r>
+      <w:proofErr w:type="spellEnd"/>
+      <w:r>
+        <w:rPr>
+          <w:rFonts w:ascii="Times New Roman" w:eastAsia="宋体" w:hAnsi="Times New Roman" w:cs="Times New Roman"/>
+          <w:kern w:val="0"/>
+          <w:sz w:val="18"/>
+          <w:szCs w:val="18"/>
+        </w:rPr>
+        <w:t xml:space="preserve"> packages in python</w:t>
       </w:r>
       <w:r>
         <w:rPr>
@@ -713,293 +819,374 @@
         </w:rPr>
         <w:t xml:space="preserve">. </w:t>
       </w:r>
-      <w:r>
-        <w:rPr>
-          <w:rFonts w:ascii="Times New Roman" w:eastAsia="宋体" w:hAnsi="Times New Roman" w:cs="Times New Roman"/>
-          <w:kern w:val="0"/>
-          <w:sz w:val="18"/>
-          <w:szCs w:val="18"/>
-        </w:rPr>
-        <w:t xml:space="preserve">I am familiar with Pandas, Nltk, skilearn, numpy and </w:t>
-      </w:r>
-      <w:r>
-        <w:rPr>
-          <w:rFonts w:ascii="Times New Roman" w:eastAsia="宋体" w:hAnsi="Times New Roman" w:cs="Times New Roman"/>
-          <w:kern w:val="0"/>
-          <w:sz w:val="18"/>
-          <w:szCs w:val="18"/>
-        </w:rPr>
-        <w:t>scipy packages in python</w:t>
-      </w:r>
-      <w:r>
-        <w:rPr>
-          <w:rFonts w:ascii="Times New Roman" w:eastAsia="宋体" w:hAnsi="Times New Roman" w:cs="Times New Roman"/>
-          <w:kern w:val="0"/>
-          <w:sz w:val="18"/>
-          <w:szCs w:val="18"/>
+      <w:bookmarkStart w:id="0" w:name="_Hlk67691944"/>
+      <w:r>
+        <w:rPr>
+          <w:rFonts w:ascii="Times New Roman" w:eastAsia="宋体" w:hAnsi="Times New Roman" w:cs="Times New Roman"/>
+          <w:kern w:val="0"/>
+          <w:sz w:val="18"/>
+          <w:szCs w:val="18"/>
+        </w:rPr>
+        <w:t xml:space="preserve">I also had some experience about visualizing data via data tools </w:t>
+      </w:r>
+      <w:bookmarkEnd w:id="0"/>
+      <w:r>
+        <w:rPr>
+          <w:rFonts w:ascii="Times New Roman" w:eastAsia="宋体" w:hAnsi="Times New Roman" w:cs="Times New Roman"/>
+          <w:kern w:val="0"/>
+          <w:sz w:val="18"/>
+          <w:szCs w:val="18"/>
+        </w:rPr>
+        <w:t>such as</w:t>
+      </w:r>
+      <w:bookmarkStart w:id="1" w:name="_Hlk67691918"/>
+      <w:r>
+        <w:rPr>
+          <w:rFonts w:ascii="Times New Roman" w:eastAsia="宋体" w:hAnsi="Times New Roman" w:cs="Times New Roman"/>
+          <w:kern w:val="0"/>
+          <w:sz w:val="18"/>
+          <w:szCs w:val="18"/>
+        </w:rPr>
+        <w:t xml:space="preserve"> Tableau</w:t>
+      </w:r>
+      <w:r>
+        <w:rPr>
+          <w:rFonts w:ascii="Times New Roman" w:eastAsia="宋体" w:hAnsi="Times New Roman" w:cs="Times New Roman"/>
+          <w:kern w:val="0"/>
+          <w:sz w:val="18"/>
+          <w:szCs w:val="18"/>
+          <w:lang w:val="en-CA"/>
+        </w:rPr>
+        <w:t>, Power BI</w:t>
+      </w:r>
+      <w:bookmarkEnd w:id="1"/>
+      <w:r>
+        <w:rPr>
+          <w:rFonts w:ascii="Times New Roman" w:eastAsia="宋体" w:hAnsi="Times New Roman" w:cs="Times New Roman"/>
+          <w:kern w:val="0"/>
+          <w:sz w:val="18"/>
+          <w:szCs w:val="18"/>
+          <w:lang w:val="en-CA"/>
+        </w:rPr>
+        <w:t>, or</w:t>
+      </w:r>
+      <w:bookmarkStart w:id="2" w:name="_Hlk67691955"/>
+      <w:r>
+        <w:rPr>
+          <w:rFonts w:ascii="Times New Roman" w:eastAsia="宋体" w:hAnsi="Times New Roman" w:cs="Times New Roman"/>
+          <w:kern w:val="0"/>
+          <w:sz w:val="18"/>
+          <w:szCs w:val="18"/>
+          <w:lang w:val="en-CA"/>
+        </w:rPr>
+        <w:t xml:space="preserve"> Dash and matplotlib</w:t>
+      </w:r>
+      <w:r>
+        <w:rPr>
+          <w:rFonts w:ascii="Times New Roman" w:eastAsia="宋体" w:hAnsi="Times New Roman" w:cs="Times New Roman"/>
+          <w:kern w:val="0"/>
+          <w:sz w:val="18"/>
+          <w:szCs w:val="18"/>
+          <w:lang w:val="en-CA"/>
+        </w:rPr>
+        <w:t xml:space="preserve"> module in python</w:t>
+      </w:r>
+      <w:bookmarkEnd w:id="2"/>
+      <w:r>
+        <w:rPr>
+          <w:rFonts w:ascii="Times New Roman" w:eastAsia="宋体" w:hAnsi="Times New Roman" w:cs="Times New Roman"/>
+          <w:kern w:val="0"/>
+          <w:sz w:val="18"/>
+          <w:szCs w:val="18"/>
+          <w:lang w:val="en-CA"/>
+        </w:rPr>
+        <w:t>.</w:t>
+      </w:r>
+      <w:bookmarkStart w:id="3" w:name="_Hlk67692122"/>
+      <w:r>
+        <w:rPr>
+          <w:rFonts w:ascii="Times New Roman" w:eastAsia="宋体" w:hAnsi="Times New Roman" w:cs="Times New Roman"/>
+          <w:kern w:val="0"/>
+          <w:sz w:val="18"/>
+          <w:szCs w:val="18"/>
+          <w:lang w:val="en-CA"/>
+        </w:rPr>
+        <w:t xml:space="preserve"> </w:t>
+      </w:r>
+      <w:r>
+        <w:rPr>
+          <w:rFonts w:ascii="Times New Roman" w:eastAsia="宋体" w:hAnsi="Times New Roman" w:cs="Times New Roman"/>
+          <w:kern w:val="0"/>
+          <w:sz w:val="18"/>
+          <w:szCs w:val="18"/>
+        </w:rPr>
+        <w:t xml:space="preserve">I have received </w:t>
+      </w:r>
+      <w:r>
+        <w:rPr>
+          <w:rFonts w:ascii="Times New Roman" w:eastAsia="宋体" w:hAnsi="Times New Roman" w:cs="Times New Roman"/>
+          <w:kern w:val="0"/>
+          <w:sz w:val="18"/>
+          <w:szCs w:val="18"/>
+        </w:rPr>
+        <w:t>80% plus</w:t>
+      </w:r>
+      <w:r>
+        <w:rPr>
+          <w:rFonts w:ascii="Times New Roman" w:eastAsia="宋体" w:hAnsi="Times New Roman" w:cs="Times New Roman"/>
+          <w:kern w:val="0"/>
+          <w:sz w:val="18"/>
+          <w:szCs w:val="18"/>
+        </w:rPr>
+        <w:t xml:space="preserve"> grade in most of </w:t>
+      </w:r>
+      <w:proofErr w:type="gramStart"/>
+      <w:r>
+        <w:rPr>
+          <w:rFonts w:ascii="Times New Roman" w:eastAsia="宋体" w:hAnsi="Times New Roman" w:cs="Times New Roman"/>
+          <w:kern w:val="0"/>
+          <w:sz w:val="18"/>
+          <w:szCs w:val="18"/>
+        </w:rPr>
+        <w:t>third</w:t>
+      </w:r>
+      <w:r>
+        <w:rPr>
+          <w:rFonts w:ascii="Times New Roman" w:eastAsia="宋体" w:hAnsi="Times New Roman" w:cs="Times New Roman"/>
+          <w:kern w:val="0"/>
+          <w:sz w:val="18"/>
+          <w:szCs w:val="18"/>
+        </w:rPr>
+        <w:t xml:space="preserve"> or fourth</w:t>
+      </w:r>
+      <w:r>
+        <w:rPr>
+          <w:rFonts w:ascii="Times New Roman" w:eastAsia="宋体" w:hAnsi="Times New Roman" w:cs="Times New Roman"/>
+          <w:kern w:val="0"/>
+          <w:sz w:val="18"/>
+          <w:szCs w:val="18"/>
+        </w:rPr>
+        <w:t xml:space="preserve"> </w:t>
+      </w:r>
+      <w:r>
+        <w:rPr>
+          <w:rFonts w:ascii="Times New Roman" w:eastAsia="宋体" w:hAnsi="Times New Roman" w:cs="Times New Roman" w:hint="eastAsia"/>
+          <w:kern w:val="0"/>
+          <w:sz w:val="18"/>
+          <w:szCs w:val="18"/>
+        </w:rPr>
+        <w:t>year</w:t>
+      </w:r>
+      <w:proofErr w:type="gramEnd"/>
+      <w:r>
+        <w:rPr>
+          <w:rFonts w:ascii="Times New Roman" w:eastAsia="宋体" w:hAnsi="Times New Roman" w:cs="Times New Roman"/>
+          <w:kern w:val="0"/>
+          <w:sz w:val="18"/>
+          <w:szCs w:val="18"/>
+          <w:lang w:val="en-CA"/>
+        </w:rPr>
+        <w:t xml:space="preserve"> courses and especially the data related courses, which demonstrate that my learning skill is suitable for the </w:t>
+      </w:r>
+      <w:r>
+        <w:rPr>
+          <w:rFonts w:ascii="Times New Roman" w:eastAsia="宋体" w:hAnsi="Times New Roman" w:cs="Times New Roman"/>
+          <w:kern w:val="0"/>
+          <w:sz w:val="18"/>
+          <w:szCs w:val="18"/>
+          <w:lang w:val="en-CA"/>
+        </w:rPr>
+        <w:t>master</w:t>
+      </w:r>
+      <w:r>
+        <w:rPr>
+          <w:rFonts w:ascii="Times New Roman" w:eastAsia="宋体" w:hAnsi="Times New Roman" w:cs="Times New Roman"/>
+          <w:kern w:val="0"/>
+          <w:sz w:val="18"/>
+          <w:szCs w:val="18"/>
+          <w:lang w:val="en-CA"/>
+        </w:rPr>
+        <w:t xml:space="preserve"> </w:t>
+      </w:r>
+      <w:r>
+        <w:rPr>
+          <w:rFonts w:ascii="Times New Roman" w:eastAsia="宋体" w:hAnsi="Times New Roman" w:cs="Times New Roman"/>
+          <w:kern w:val="0"/>
+          <w:sz w:val="18"/>
+          <w:szCs w:val="18"/>
+          <w:lang w:val="en-CA"/>
+        </w:rPr>
+        <w:t>program</w:t>
+      </w:r>
+      <w:r>
+        <w:rPr>
+          <w:rFonts w:ascii="Times New Roman" w:eastAsia="宋体" w:hAnsi="Times New Roman" w:cs="Times New Roman"/>
+          <w:kern w:val="0"/>
+          <w:sz w:val="18"/>
+          <w:szCs w:val="18"/>
+          <w:lang w:val="en-CA"/>
         </w:rPr>
         <w:t xml:space="preserve">. </w:t>
       </w:r>
-      <w:r>
-        <w:rPr>
-          <w:rFonts w:ascii="Times New Roman" w:eastAsia="宋体" w:hAnsi="Times New Roman" w:cs="Times New Roman"/>
-          <w:kern w:val="0"/>
-          <w:sz w:val="18"/>
-          <w:szCs w:val="18"/>
-        </w:rPr>
-        <w:t>I also had some experience about visualizing data via data tools such as Tableau</w:t>
-      </w:r>
-      <w:r>
-        <w:rPr>
-          <w:rFonts w:ascii="Times New Roman" w:eastAsia="宋体" w:hAnsi="Times New Roman" w:cs="Times New Roman"/>
-          <w:kern w:val="0"/>
+      <w:bookmarkEnd w:id="3"/>
+      <w:r>
+        <w:rPr>
+          <w:rFonts w:ascii="Times New Roman" w:hAnsi="Times New Roman" w:cs="Times New Roman"/>
+          <w:bCs/>
+          <w:sz w:val="18"/>
+          <w:szCs w:val="18"/>
+        </w:rPr>
+        <w:t>I also know the</w:t>
+      </w:r>
+      <w:r>
+        <w:rPr>
+          <w:rFonts w:ascii="Times New Roman" w:hAnsi="Times New Roman" w:cs="Times New Roman"/>
+          <w:bCs/>
           <w:sz w:val="18"/>
           <w:szCs w:val="18"/>
           <w:lang w:val="en-CA"/>
         </w:rPr>
-        <w:t>, Power BI, or Dash and matplotlib</w:t>
-      </w:r>
-      <w:r>
-        <w:rPr>
-          <w:rFonts w:ascii="Times New Roman" w:eastAsia="宋体" w:hAnsi="Times New Roman" w:cs="Times New Roman"/>
-          <w:kern w:val="0"/>
+        <w:t xml:space="preserve"> </w:t>
+      </w:r>
+      <w:r>
+        <w:rPr>
+          <w:rFonts w:ascii="Times New Roman" w:hAnsi="Times New Roman" w:cs="Times New Roman"/>
+          <w:bCs/>
+          <w:sz w:val="18"/>
+          <w:szCs w:val="18"/>
+        </w:rPr>
+        <w:t>knowledge about</w:t>
+      </w:r>
+      <w:r>
+        <w:rPr>
+          <w:rFonts w:ascii="Times New Roman" w:hAnsi="Times New Roman" w:cs="Times New Roman"/>
+          <w:bCs/>
+          <w:sz w:val="18"/>
+          <w:szCs w:val="18"/>
+        </w:rPr>
+        <w:t xml:space="preserve"> algorithm of data mining and artificial intelligence</w:t>
+      </w:r>
+      <w:r>
+        <w:rPr>
+          <w:rFonts w:ascii="Times New Roman" w:hAnsi="Times New Roman" w:cs="Times New Roman"/>
+          <w:bCs/>
+          <w:sz w:val="18"/>
+          <w:szCs w:val="18"/>
+        </w:rPr>
+        <w:t xml:space="preserve"> which can help me to analysis the result and </w:t>
+      </w:r>
+      <w:r>
+        <w:rPr>
+          <w:rFonts w:ascii="Times New Roman" w:hAnsi="Times New Roman" w:cs="Times New Roman"/>
+          <w:bCs/>
+          <w:sz w:val="18"/>
+          <w:szCs w:val="18"/>
+        </w:rPr>
+        <w:t>make the predict though those algorithms and make the script automatically.</w:t>
+      </w:r>
+      <w:r>
+        <w:rPr>
+          <w:rFonts w:ascii="Times New Roman" w:hAnsi="Times New Roman" w:cs="Times New Roman"/>
+          <w:bCs/>
+          <w:sz w:val="18"/>
+          <w:szCs w:val="18"/>
+        </w:rPr>
+        <w:t xml:space="preserve"> I am also familiar with the database system, Excel and</w:t>
+      </w:r>
+      <w:r>
+        <w:rPr>
+          <w:rFonts w:ascii="Times New Roman" w:hAnsi="Times New Roman" w:cs="Times New Roman"/>
+          <w:bCs/>
+          <w:sz w:val="18"/>
+          <w:szCs w:val="18"/>
+        </w:rPr>
+        <w:t xml:space="preserve"> </w:t>
+      </w:r>
+      <w:proofErr w:type="spellStart"/>
+      <w:r>
+        <w:rPr>
+          <w:rFonts w:ascii="Times New Roman" w:hAnsi="Times New Roman" w:cs="Times New Roman"/>
+          <w:bCs/>
+          <w:sz w:val="18"/>
+          <w:szCs w:val="18"/>
+        </w:rPr>
+        <w:t>MonogoDB</w:t>
+      </w:r>
+      <w:proofErr w:type="spellEnd"/>
+      <w:r>
+        <w:rPr>
+          <w:rFonts w:ascii="Times New Roman" w:hAnsi="Times New Roman" w:cs="Times New Roman"/>
+          <w:bCs/>
+          <w:sz w:val="18"/>
+          <w:szCs w:val="18"/>
+        </w:rPr>
+        <w:t>.</w:t>
+      </w:r>
+      <w:r>
+        <w:rPr>
+          <w:rFonts w:ascii="Times New Roman" w:hAnsi="Times New Roman" w:cs="Times New Roman"/>
+          <w:bCs/>
           <w:sz w:val="18"/>
           <w:szCs w:val="18"/>
           <w:lang w:val="en-CA"/>
         </w:rPr>
-        <w:t xml:space="preserve"> module in python. </w:t>
-      </w:r>
-      <w:r>
-        <w:rPr>
-          <w:rFonts w:ascii="Times New Roman" w:eastAsia="宋体" w:hAnsi="Times New Roman" w:cs="Times New Roman"/>
-          <w:kern w:val="0"/>
-          <w:sz w:val="18"/>
-          <w:szCs w:val="18"/>
-        </w:rPr>
-        <w:t xml:space="preserve">I have received </w:t>
-      </w:r>
-      <w:r>
-        <w:rPr>
-          <w:rFonts w:ascii="Times New Roman" w:eastAsia="宋体" w:hAnsi="Times New Roman" w:cs="Times New Roman"/>
-          <w:kern w:val="0"/>
-          <w:sz w:val="18"/>
-          <w:szCs w:val="18"/>
-        </w:rPr>
-        <w:t>80% plus</w:t>
-      </w:r>
-      <w:r>
-        <w:rPr>
-          <w:rFonts w:ascii="Times New Roman" w:eastAsia="宋体" w:hAnsi="Times New Roman" w:cs="Times New Roman"/>
-          <w:kern w:val="0"/>
-          <w:sz w:val="18"/>
-          <w:szCs w:val="18"/>
-        </w:rPr>
-        <w:t xml:space="preserve"> grade in most of third</w:t>
-      </w:r>
-      <w:r>
-        <w:rPr>
-          <w:rFonts w:ascii="Times New Roman" w:eastAsia="宋体" w:hAnsi="Times New Roman" w:cs="Times New Roman"/>
-          <w:kern w:val="0"/>
-          <w:sz w:val="18"/>
-          <w:szCs w:val="18"/>
-        </w:rPr>
-        <w:t xml:space="preserve"> or fourth</w:t>
-      </w:r>
-      <w:r>
-        <w:rPr>
-          <w:rFonts w:ascii="Times New Roman" w:eastAsia="宋体" w:hAnsi="Times New Roman" w:cs="Times New Roman"/>
-          <w:kern w:val="0"/>
-          <w:sz w:val="18"/>
-          <w:szCs w:val="18"/>
-        </w:rPr>
         <w:t xml:space="preserve"> </w:t>
       </w:r>
       <w:r>
         <w:rPr>
-          <w:rFonts w:ascii="Times New Roman" w:eastAsia="宋体" w:hAnsi="Times New Roman" w:cs="Times New Roman" w:hint="eastAsia"/>
-          <w:kern w:val="0"/>
-          <w:sz w:val="18"/>
-          <w:szCs w:val="18"/>
-        </w:rPr>
-        <w:t>year</w:t>
-      </w:r>
-      <w:r>
-        <w:rPr>
-          <w:rFonts w:ascii="Times New Roman" w:eastAsia="宋体" w:hAnsi="Times New Roman" w:cs="Times New Roman"/>
-          <w:kern w:val="0"/>
-          <w:sz w:val="18"/>
-          <w:szCs w:val="18"/>
-          <w:lang w:val="en-CA"/>
-        </w:rPr>
-        <w:t xml:space="preserve"> courses and especially the data related courses, which demonstrate that my learning skill is suitable for the </w:t>
-      </w:r>
-      <w:r>
-        <w:rPr>
-          <w:rFonts w:ascii="Times New Roman" w:eastAsia="宋体" w:hAnsi="Times New Roman" w:cs="Times New Roman"/>
-          <w:kern w:val="0"/>
-          <w:sz w:val="18"/>
-          <w:szCs w:val="18"/>
-          <w:lang w:val="en-CA"/>
-        </w:rPr>
-        <w:t>master</w:t>
-      </w:r>
-      <w:r>
-        <w:rPr>
-          <w:rFonts w:ascii="Times New Roman" w:eastAsia="宋体" w:hAnsi="Times New Roman" w:cs="Times New Roman"/>
-          <w:kern w:val="0"/>
-          <w:sz w:val="18"/>
-          <w:szCs w:val="18"/>
-          <w:lang w:val="en-CA"/>
+          <w:rFonts w:ascii="Times New Roman" w:hAnsi="Times New Roman" w:cs="Times New Roman"/>
+          <w:bCs/>
+          <w:sz w:val="18"/>
+          <w:szCs w:val="18"/>
+        </w:rPr>
+        <w:t xml:space="preserve">I am pretty sure that I am the person that suitable for the </w:t>
+      </w:r>
+      <w:r>
+        <w:rPr>
+          <w:rFonts w:ascii="Times New Roman" w:hAnsi="Times New Roman" w:cs="Times New Roman"/>
+          <w:bCs/>
+          <w:sz w:val="18"/>
+          <w:szCs w:val="18"/>
+        </w:rPr>
+        <w:t>program. In addition,</w:t>
+      </w:r>
+      <w:r>
+        <w:rPr>
+          <w:rFonts w:ascii="Times New Roman" w:hAnsi="Times New Roman" w:cs="Times New Roman"/>
+          <w:bCs/>
+          <w:sz w:val="18"/>
+          <w:szCs w:val="18"/>
+        </w:rPr>
+        <w:t xml:space="preserve"> I also have lots of experien</w:t>
+      </w:r>
+      <w:r>
+        <w:rPr>
+          <w:rFonts w:ascii="Times New Roman" w:hAnsi="Times New Roman" w:cs="Times New Roman"/>
+          <w:bCs/>
+          <w:sz w:val="18"/>
+          <w:szCs w:val="18"/>
+        </w:rPr>
+        <w:t xml:space="preserve">ce on the business arrangement, </w:t>
+      </w:r>
+      <w:proofErr w:type="gramStart"/>
+      <w:r>
+        <w:rPr>
+          <w:rFonts w:ascii="Times New Roman" w:hAnsi="Times New Roman" w:cs="Times New Roman"/>
+          <w:bCs/>
+          <w:sz w:val="18"/>
+          <w:szCs w:val="18"/>
+        </w:rPr>
+        <w:t>design</w:t>
+      </w:r>
+      <w:proofErr w:type="gramEnd"/>
+      <w:r>
+        <w:rPr>
+          <w:rFonts w:ascii="Times New Roman" w:hAnsi="Times New Roman" w:cs="Times New Roman"/>
+          <w:bCs/>
+          <w:sz w:val="18"/>
+          <w:szCs w:val="18"/>
         </w:rPr>
         <w:t xml:space="preserve"> </w:t>
-      </w:r>
-      <w:r>
-        <w:rPr>
-          <w:rFonts w:ascii="Times New Roman" w:eastAsia="宋体" w:hAnsi="Times New Roman" w:cs="Times New Roman"/>
-          <w:kern w:val="0"/>
-          <w:sz w:val="18"/>
-          <w:szCs w:val="18"/>
-          <w:lang w:val="en-CA"/>
-        </w:rPr>
-        <w:t>program</w:t>
-      </w:r>
-      <w:r>
-        <w:rPr>
-          <w:rFonts w:ascii="Times New Roman" w:eastAsia="宋体" w:hAnsi="Times New Roman" w:cs="Times New Roman"/>
-          <w:kern w:val="0"/>
-          <w:sz w:val="18"/>
-          <w:szCs w:val="18"/>
-          <w:lang w:val="en-CA"/>
-        </w:rPr>
-        <w:t xml:space="preserve">. </w:t>
-      </w:r>
-      <w:r>
-        <w:rPr>
-          <w:rFonts w:ascii="Times New Roman" w:hAnsi="Times New Roman" w:cs="Times New Roman"/>
-          <w:bCs/>
-          <w:sz w:val="18"/>
-          <w:szCs w:val="18"/>
-        </w:rPr>
-        <w:t>I also know the</w:t>
-      </w:r>
-      <w:r>
-        <w:rPr>
-          <w:rFonts w:ascii="Times New Roman" w:hAnsi="Times New Roman" w:cs="Times New Roman"/>
-          <w:bCs/>
-          <w:sz w:val="18"/>
-          <w:szCs w:val="18"/>
-          <w:lang w:val="en-CA"/>
-        </w:rPr>
-        <w:t xml:space="preserve"> </w:t>
-      </w:r>
-      <w:r>
-        <w:rPr>
-          <w:rFonts w:ascii="Times New Roman" w:hAnsi="Times New Roman" w:cs="Times New Roman"/>
-          <w:bCs/>
-          <w:sz w:val="18"/>
-          <w:szCs w:val="18"/>
-        </w:rPr>
-        <w:t>knowledge about</w:t>
-      </w:r>
-      <w:r>
-        <w:rPr>
-          <w:rFonts w:ascii="Times New Roman" w:hAnsi="Times New Roman" w:cs="Times New Roman"/>
-          <w:bCs/>
-          <w:sz w:val="18"/>
-          <w:szCs w:val="18"/>
-        </w:rPr>
-        <w:t xml:space="preserve"> algorithm of data mining and artificial intelligence</w:t>
-      </w:r>
-      <w:r>
-        <w:rPr>
-          <w:rFonts w:ascii="Times New Roman" w:hAnsi="Times New Roman" w:cs="Times New Roman"/>
-          <w:bCs/>
-          <w:sz w:val="18"/>
-          <w:szCs w:val="18"/>
-        </w:rPr>
-        <w:t xml:space="preserve"> which can help me to analysis the result and </w:t>
-      </w:r>
-      <w:r>
-        <w:rPr>
-          <w:rFonts w:ascii="Times New Roman" w:hAnsi="Times New Roman" w:cs="Times New Roman"/>
-          <w:bCs/>
-          <w:sz w:val="18"/>
-          <w:szCs w:val="18"/>
-        </w:rPr>
-        <w:t>make the predict though those algorithms and make the script automatically.</w:t>
-      </w:r>
-      <w:r>
-        <w:rPr>
-          <w:rFonts w:ascii="Times New Roman" w:hAnsi="Times New Roman" w:cs="Times New Roman"/>
-          <w:bCs/>
-          <w:sz w:val="18"/>
-          <w:szCs w:val="18"/>
-        </w:rPr>
-        <w:t xml:space="preserve"> I am also familiar with the database system, Excel and</w:t>
-      </w:r>
-      <w:r>
-        <w:rPr>
-          <w:rFonts w:ascii="Times New Roman" w:hAnsi="Times New Roman" w:cs="Times New Roman"/>
-          <w:bCs/>
-          <w:sz w:val="18"/>
-          <w:szCs w:val="18"/>
-        </w:rPr>
-        <w:t xml:space="preserve"> MonogoDB</w:t>
-      </w:r>
-      <w:r>
-        <w:rPr>
-          <w:rFonts w:ascii="Times New Roman" w:hAnsi="Times New Roman" w:cs="Times New Roman"/>
-          <w:bCs/>
-          <w:sz w:val="18"/>
-          <w:szCs w:val="18"/>
-        </w:rPr>
-        <w:t>.</w:t>
-      </w:r>
-      <w:r>
-        <w:rPr>
-          <w:rFonts w:ascii="Times New Roman" w:hAnsi="Times New Roman" w:cs="Times New Roman"/>
-          <w:bCs/>
-          <w:sz w:val="18"/>
-          <w:szCs w:val="18"/>
-          <w:lang w:val="en-CA"/>
-        </w:rPr>
-        <w:t xml:space="preserve"> </w:t>
-      </w:r>
-      <w:r>
-        <w:rPr>
-          <w:rFonts w:ascii="Times New Roman" w:hAnsi="Times New Roman" w:cs="Times New Roman"/>
-          <w:bCs/>
-          <w:sz w:val="18"/>
-          <w:szCs w:val="18"/>
-        </w:rPr>
-        <w:t xml:space="preserve">I am pretty sure that I am the person that suitable for the </w:t>
-      </w:r>
-      <w:r>
-        <w:rPr>
-          <w:rFonts w:ascii="Times New Roman" w:hAnsi="Times New Roman" w:cs="Times New Roman"/>
-          <w:bCs/>
-          <w:sz w:val="18"/>
-          <w:szCs w:val="18"/>
-        </w:rPr>
-        <w:t>program. In addition,</w:t>
-      </w:r>
-      <w:r>
-        <w:rPr>
-          <w:rFonts w:ascii="Times New Roman" w:hAnsi="Times New Roman" w:cs="Times New Roman"/>
-          <w:bCs/>
-          <w:sz w:val="18"/>
-          <w:szCs w:val="18"/>
-        </w:rPr>
-        <w:t xml:space="preserve"> I also have lots of experien</w:t>
-      </w:r>
-      <w:r>
-        <w:rPr>
-          <w:rFonts w:ascii="Times New Roman" w:hAnsi="Times New Roman" w:cs="Times New Roman"/>
-          <w:bCs/>
-          <w:sz w:val="18"/>
-          <w:szCs w:val="18"/>
-        </w:rPr>
-        <w:t xml:space="preserve">ce on the business arrangement, design </w:t>
       </w:r>
       <w:r>
         <w:rPr>
@@ -1354,6 +1541,7 @@
           <w:szCs w:val="18"/>
         </w:rPr>
       </w:pPr>
+      <w:bookmarkStart w:id="4" w:name="_Hlk67692179"/>
       <w:r>
         <w:rPr>
           <w:rFonts w:ascii="Times New Roman" w:eastAsia="宋体" w:hAnsi="Times New Roman" w:cs="Times New Roman"/>
@@ -1528,6 +1716,7 @@
         <w:t xml:space="preserve"> Deloitte.</w:t>
       </w:r>
     </w:p>
+    <w:bookmarkEnd w:id="4"/>
     <w:p>
       <w:pPr>
         <w:widowControl/>
@@ -1575,14 +1764,25 @@
           <w:lang w:val="en-CA"/>
         </w:rPr>
       </w:pPr>
-      <w:r>
-        <w:rPr>
-          <w:rFonts w:ascii="Times New Roman" w:eastAsia="宋体" w:hAnsi="Times New Roman" w:cs="Times New Roman"/>
-          <w:kern w:val="0"/>
-          <w:sz w:val="18"/>
-          <w:szCs w:val="18"/>
-        </w:rPr>
-        <w:t>Zimeng(Brandon) Ming</w:t>
+      <w:proofErr w:type="gramStart"/>
+      <w:r>
+        <w:rPr>
+          <w:rFonts w:ascii="Times New Roman" w:eastAsia="宋体" w:hAnsi="Times New Roman" w:cs="Times New Roman"/>
+          <w:kern w:val="0"/>
+          <w:sz w:val="18"/>
+          <w:szCs w:val="18"/>
+        </w:rPr>
+        <w:t>Zimeng(</w:t>
+      </w:r>
+      <w:proofErr w:type="gramEnd"/>
+      <w:r>
+        <w:rPr>
+          <w:rFonts w:ascii="Times New Roman" w:eastAsia="宋体" w:hAnsi="Times New Roman" w:cs="Times New Roman"/>
+          <w:kern w:val="0"/>
+          <w:sz w:val="18"/>
+          <w:szCs w:val="18"/>
+        </w:rPr>
+        <w:t>Brandon) Ming</w:t>
       </w:r>
     </w:p>
     <w:sectPr>
@@ -1593,6 +1793,44 @@
     </w:sectPr>
   </w:body>
 </w:document>
+</file>
+
+<file path=word/endnotes.xml><?xml version="1.0" encoding="utf-8"?>
+<w:endnotes xmlns:wpc="http://schemas.microsoft.com/office/word/2010/wordprocessingCanvas" xmlns:cx="http://schemas.microsoft.com/office/drawing/2014/chartex" xmlns:cx1="http://schemas.microsoft.com/office/drawing/2015/9/8/chartex" xmlns:cx2="http://schemas.microsoft.com/office/drawing/2015/10/21/chartex" xmlns:cx3="http://schemas.microsoft.com/office/drawing/2016/5/9/chartex" xmlns:cx4="http://schemas.microsoft.com/office/drawing/2016/5/10/chartex" xmlns:cx5="http://schemas.microsoft.com/office/drawing/2016/5/11/chartex" xmlns:cx6="http://schemas.microsoft.com/office/drawing/2016/5/12/chartex" xmlns:cx7="http://schemas.microsoft.com/office/drawing/2016/5/13/chartex" xmlns:cx8="http://schemas.microsoft.com/office/drawing/2016/5/14/chartex" xmlns:mc="http://schemas.openxmlformats.org/markup-compatibility/2006" xmlns:aink="http://schemas.microsoft.com/office/drawing/2016/ink" xmlns:am3d="http://schemas.microsoft.com/office/drawing/2017/model3d" xmlns:o="urn:schemas-microsoft-com:office:office" xmlns:r="http://schemas.openxmlformats.org/officeDocument/2006/relationships" xmlns:m="http://schemas.openxmlformats.org/officeDocument/2006/math" xmlns:v="urn:schemas-microsoft-com:vml" xmlns:wp14="http://schemas.microsoft.com/office/word/2010/wordprocessingDrawing" xmlns:wp="http://schemas.openxmlformats.org/drawingml/2006/wordprocessingDrawing" xmlns:w10="urn:schemas-microsoft-com:office:word" xmlns:w="http://schemas.openxmlformats.org/wordprocessingml/2006/main" xmlns:w14="http://schemas.microsoft.com/office/word/2010/wordml" xmlns:w15="http://schemas.microsoft.com/office/word/2012/wordml" xmlns:w16cex="http://schemas.microsoft.com/office/word/2018/wordml/cex" xmlns:w16cid="http://schemas.microsoft.com/office/word/2016/wordml/cid" xmlns:w16="http://schemas.microsoft.com/office/word/2018/wordml" xmlns:w16se="http://schemas.microsoft.com/office/word/2015/wordml/symex" xmlns:wpg="http://schemas.microsoft.com/office/word/2010/wordprocessingGroup" xmlns:wpi="http://schemas.microsoft.com/office/word/2010/wordprocessingInk" xmlns:wne="http://schemas.microsoft.com/office/word/2006/wordml" xmlns:wps="http://schemas.microsoft.com/office/word/2010/wordprocessingShape" mc:Ignorable="w14 w15 w16se w16cid w16 w16cex wp14">
+  <w:endnote w:type="separator" w:id="-1">
+    <w:p>
+      <w:r>
+        <w:separator/>
+      </w:r>
+    </w:p>
+  </w:endnote>
+  <w:endnote w:type="continuationSeparator" w:id="0">
+    <w:p>
+      <w:r>
+        <w:continuationSeparator/>
+      </w:r>
+    </w:p>
+  </w:endnote>
+</w:endnotes>
+</file>
+
+<file path=word/footnotes.xml><?xml version="1.0" encoding="utf-8"?>
+<w:footnotes xmlns:wpc="http://schemas.microsoft.com/office/word/2010/wordprocessingCanvas" xmlns:cx="http://schemas.microsoft.com/office/drawing/2014/chartex" xmlns:cx1="http://schemas.microsoft.com/office/drawing/2015/9/8/chartex" xmlns:cx2="http://schemas.microsoft.com/office/drawing/2015/10/21/chartex" xmlns:cx3="http://schemas.microsoft.com/office/drawing/2016/5/9/chartex" xmlns:cx4="http://schemas.microsoft.com/office/drawing/2016/5/10/chartex" xmlns:cx5="http://schemas.microsoft.com/office/drawing/2016/5/11/chartex" xmlns:cx6="http://schemas.microsoft.com/office/drawing/2016/5/12/chartex" xmlns:cx7="http://schemas.microsoft.com/office/drawing/2016/5/13/chartex" xmlns:cx8="http://schemas.microsoft.com/office/drawing/2016/5/14/chartex" xmlns:mc="http://schemas.openxmlformats.org/markup-compatibility/2006" xmlns:aink="http://schemas.microsoft.com/office/drawing/2016/ink" xmlns:am3d="http://schemas.microsoft.com/office/drawing/2017/model3d" xmlns:o="urn:schemas-microsoft-com:office:office" xmlns:r="http://schemas.openxmlformats.org/officeDocument/2006/relationships" xmlns:m="http://schemas.openxmlformats.org/officeDocument/2006/math" xmlns:v="urn:schemas-microsoft-com:vml" xmlns:wp14="http://schemas.microsoft.com/office/word/2010/wordprocessingDrawing" xmlns:wp="http://schemas.openxmlformats.org/drawingml/2006/wordprocessingDrawing" xmlns:w10="urn:schemas-microsoft-com:office:word" xmlns:w="http://schemas.openxmlformats.org/wordprocessingml/2006/main" xmlns:w14="http://schemas.microsoft.com/office/word/2010/wordml" xmlns:w15="http://schemas.microsoft.com/office/word/2012/wordml" xmlns:w16cex="http://schemas.microsoft.com/office/word/2018/wordml/cex" xmlns:w16cid="http://schemas.microsoft.com/office/word/2016/wordml/cid" xmlns:w16="http://schemas.microsoft.com/office/word/2018/wordml" xmlns:w16se="http://schemas.microsoft.com/office/word/2015/wordml/symex" xmlns:wpg="http://schemas.microsoft.com/office/word/2010/wordprocessingGroup" xmlns:wpi="http://schemas.microsoft.com/office/word/2010/wordprocessingInk" xmlns:wne="http://schemas.microsoft.com/office/word/2006/wordml" xmlns:wps="http://schemas.microsoft.com/office/word/2010/wordprocessingShape" mc:Ignorable="w14 w15 w16se w16cid w16 w16cex wp14">
+  <w:footnote w:type="separator" w:id="-1">
+    <w:p>
+      <w:r>
+        <w:separator/>
+      </w:r>
+    </w:p>
+  </w:footnote>
+  <w:footnote w:type="continuationSeparator" w:id="0">
+    <w:p>
+      <w:r>
+        <w:continuationSeparator/>
+      </w:r>
+    </w:p>
+  </w:footnote>
+</w:footnotes>
 </file>
 
 <file path=word/numbering.xml><?xml version="1.0" encoding="utf-8"?>
@@ -3621,6 +3859,69 @@
       <w:szCs w:val="32"/>
     </w:rPr>
   </w:style>
+  <w:style w:type="paragraph" w:styleId="Header">
+    <w:name w:val="header"/>
+    <w:basedOn w:val="Normal"/>
+    <w:link w:val="HeaderChar"/>
+    <w:rsid w:val="00E52D0C"/>
+    <w:pPr>
+      <w:pBdr>
+        <w:bottom w:val="single" w:sz="6" w:space="1" w:color="auto"/>
+      </w:pBdr>
+      <w:tabs>
+        <w:tab w:val="center" w:pos="4153"/>
+        <w:tab w:val="right" w:pos="8306"/>
+      </w:tabs>
+      <w:snapToGrid w:val="0"/>
+      <w:jc w:val="center"/>
+    </w:pPr>
+    <w:rPr>
+      <w:sz w:val="18"/>
+      <w:szCs w:val="18"/>
+    </w:rPr>
+  </w:style>
+  <w:style w:type="character" w:customStyle="1" w:styleId="HeaderChar">
+    <w:name w:val="Header Char"/>
+    <w:basedOn w:val="DefaultParagraphFont"/>
+    <w:link w:val="Header"/>
+    <w:rsid w:val="00E52D0C"/>
+    <w:rPr>
+      <w:rFonts w:asciiTheme="minorHAnsi" w:eastAsiaTheme="minorEastAsia" w:hAnsiTheme="minorHAnsi" w:cstheme="minorBidi"/>
+      <w:kern w:val="2"/>
+      <w:sz w:val="18"/>
+      <w:szCs w:val="18"/>
+    </w:rPr>
+  </w:style>
+  <w:style w:type="paragraph" w:styleId="Footer">
+    <w:name w:val="footer"/>
+    <w:basedOn w:val="Normal"/>
+    <w:link w:val="FooterChar"/>
+    <w:rsid w:val="00E52D0C"/>
+    <w:pPr>
+      <w:tabs>
+        <w:tab w:val="center" w:pos="4153"/>
+        <w:tab w:val="right" w:pos="8306"/>
+      </w:tabs>
+      <w:snapToGrid w:val="0"/>
+      <w:jc w:val="left"/>
+    </w:pPr>
+    <w:rPr>
+      <w:sz w:val="18"/>
+      <w:szCs w:val="18"/>
+    </w:rPr>
+  </w:style>
+  <w:style w:type="character" w:customStyle="1" w:styleId="FooterChar">
+    <w:name w:val="Footer Char"/>
+    <w:basedOn w:val="DefaultParagraphFont"/>
+    <w:link w:val="Footer"/>
+    <w:rsid w:val="00E52D0C"/>
+    <w:rPr>
+      <w:rFonts w:asciiTheme="minorHAnsi" w:eastAsiaTheme="minorEastAsia" w:hAnsiTheme="minorHAnsi" w:cstheme="minorBidi"/>
+      <w:kern w:val="2"/>
+      <w:sz w:val="18"/>
+      <w:szCs w:val="18"/>
+    </w:rPr>
+  </w:style>
 </w:styles>
 </file>
 

</xml_diff>